<commit_message>
refs #6378 - fix a few issues with 2020 export.
</commit_message>
<xml_diff>
--- a/docroot/modules/iucn/iucn_assessment/data/export/assessment_export_tpl_2020.docx
+++ b/docroot/modules/iucn/iucn_assessment/data/export/assessment_export_tpl_2020.docx
@@ -20,14 +20,7 @@
         <w:br/>
         <w:t>Stage: ${field_state}</w:t>
         <w:br/>
-        <w:t xml:space="preserve">Date and time downloaded: </w:t>
-      </w:r>
-      <w:r>
-        <w:rPr>
-          <w:rFonts w:ascii="Arial" w:hAnsi="Arial"/>
-          <w:color w:val="000000"/>
-        </w:rPr>
-        <w:t>${downloaded_time}</w:t>
+        <w:t>Date and time downloaded: ${downloaded_time}</w:t>
       </w:r>
     </w:p>
     <w:p>
@@ -168,495 +161,6 @@
           <w:effect w:val="none"/>
         </w:rPr>
         <w:t xml:space="preserve"> </w:t>
-      </w:r>
-      <w:r>
-        <w:rPr>
-          <w:rFonts w:eastAsia="" w:cs="" w:ascii="Arial" w:hAnsi="Arial" w:cstheme="minorBidi" w:eastAsiaTheme="minorEastAsia"/>
-          <w:b w:val="false"/>
-          <w:i w:val="false"/>
-          <w:caps w:val="false"/>
-          <w:smallCaps w:val="false"/>
-          <w:strike w:val="false"/>
-          <w:dstrike w:val="false"/>
-          <w:color w:val="000000"/>
-          <w:sz w:val="22"/>
-          <w:szCs w:val="22"/>
-          <w:u w:val="none"/>
-          <w:effect w:val="none"/>
-        </w:rPr>
-        <w:t>If you have any internal comments for IUCN on the content in this table, please provide these through a comment in track changes.</w:t>
-      </w:r>
-      <w:r>
-        <w:rPr>
-          <w:rFonts w:ascii="Arial" w:hAnsi="Arial"/>
-          <w:i/>
-        </w:rPr>
-        <w:br/>
-      </w:r>
-    </w:p>
-    <w:tbl>
-      <w:tblPr>
-        <w:tblW w:w="13970" w:type="dxa"/>
-        <w:jc w:val="left"/>
-        <w:tblInd w:w="10" w:type="dxa"/>
-        <w:tblCellMar>
-          <w:top w:w="0" w:type="dxa"/>
-          <w:left w:w="10" w:type="dxa"/>
-          <w:bottom w:w="0" w:type="dxa"/>
-          <w:right w:w="10" w:type="dxa"/>
-        </w:tblCellMar>
-        <w:tblLook w:val="04a0" w:noVBand="1" w:noHBand="0" w:lastColumn="0" w:firstColumn="1" w:lastRow="0" w:firstRow="1"/>
-      </w:tblPr>
-      <w:tblGrid>
-        <w:gridCol w:w="333"/>
-        <w:gridCol w:w="2903"/>
-        <w:gridCol w:w="9540"/>
-        <w:gridCol w:w="1193"/>
-      </w:tblGrid>
-      <w:tr>
-        <w:trPr/>
-        <w:tc>
-          <w:tcPr>
-            <w:tcW w:w="333" w:type="dxa"/>
-            <w:tcBorders>
-              <w:top w:val="single" w:sz="6" w:space="0" w:color="000000"/>
-              <w:left w:val="single" w:sz="6" w:space="0" w:color="000000"/>
-              <w:bottom w:val="single" w:sz="6" w:space="0" w:color="000000"/>
-              <w:right w:val="single" w:sz="6" w:space="0" w:color="000000"/>
-            </w:tcBorders>
-            <w:shd w:fill="auto" w:val="clear"/>
-            <w:vAlign w:val="center"/>
-          </w:tcPr>
-          <w:p>
-            <w:pPr>
-              <w:pStyle w:val="Normal"/>
-              <w:widowControl/>
-              <w:bidi w:val="0"/>
-              <w:spacing w:lineRule="auto" w:line="259" w:before="0" w:after="160"/>
-              <w:jc w:val="left"/>
-              <w:rPr>
-                <w:sz w:val="20"/>
-                <w:szCs w:val="20"/>
-              </w:rPr>
-            </w:pPr>
-            <w:r>
-              <w:rPr>
-                <w:b/>
-                <w:sz w:val="20"/>
-                <w:szCs w:val="20"/>
-              </w:rPr>
-              <w:t>No.</w:t>
-            </w:r>
-          </w:p>
-        </w:tc>
-        <w:tc>
-          <w:tcPr>
-            <w:tcW w:w="2903" w:type="dxa"/>
-            <w:tcBorders>
-              <w:top w:val="single" w:sz="6" w:space="0" w:color="000000"/>
-              <w:left w:val="single" w:sz="6" w:space="0" w:color="000000"/>
-              <w:bottom w:val="single" w:sz="6" w:space="0" w:color="000000"/>
-              <w:right w:val="single" w:sz="6" w:space="0" w:color="000000"/>
-            </w:tcBorders>
-            <w:shd w:fill="auto" w:val="clear"/>
-            <w:vAlign w:val="center"/>
-          </w:tcPr>
-          <w:p>
-            <w:pPr>
-              <w:pStyle w:val="Normal"/>
-              <w:widowControl/>
-              <w:bidi w:val="0"/>
-              <w:spacing w:lineRule="auto" w:line="259" w:before="0" w:after="160"/>
-              <w:jc w:val="left"/>
-              <w:rPr>
-                <w:sz w:val="20"/>
-                <w:szCs w:val="20"/>
-              </w:rPr>
-            </w:pPr>
-            <w:r>
-              <w:rPr>
-                <w:b/>
-                <w:sz w:val="20"/>
-                <w:szCs w:val="20"/>
-              </w:rPr>
-              <w:t>Values</w:t>
-            </w:r>
-          </w:p>
-        </w:tc>
-        <w:tc>
-          <w:tcPr>
-            <w:tcW w:w="9540" w:type="dxa"/>
-            <w:tcBorders>
-              <w:top w:val="single" w:sz="6" w:space="0" w:color="000000"/>
-              <w:left w:val="single" w:sz="6" w:space="0" w:color="000000"/>
-              <w:bottom w:val="single" w:sz="6" w:space="0" w:color="000000"/>
-              <w:right w:val="single" w:sz="6" w:space="0" w:color="000000"/>
-            </w:tcBorders>
-            <w:shd w:fill="auto" w:val="clear"/>
-            <w:vAlign w:val="center"/>
-          </w:tcPr>
-          <w:p>
-            <w:pPr>
-              <w:pStyle w:val="Normal"/>
-              <w:widowControl/>
-              <w:bidi w:val="0"/>
-              <w:spacing w:lineRule="auto" w:line="259" w:before="0" w:after="160"/>
-              <w:jc w:val="left"/>
-              <w:rPr>
-                <w:sz w:val="20"/>
-                <w:szCs w:val="20"/>
-              </w:rPr>
-            </w:pPr>
-            <w:r>
-              <w:rPr>
-                <w:b/>
-                <w:sz w:val="20"/>
-                <w:szCs w:val="20"/>
-              </w:rPr>
-              <w:t>Description</w:t>
-            </w:r>
-          </w:p>
-        </w:tc>
-        <w:tc>
-          <w:tcPr>
-            <w:tcW w:w="1193" w:type="dxa"/>
-            <w:tcBorders>
-              <w:top w:val="single" w:sz="6" w:space="0" w:color="000000"/>
-              <w:left w:val="single" w:sz="6" w:space="0" w:color="000000"/>
-              <w:bottom w:val="single" w:sz="6" w:space="0" w:color="000000"/>
-              <w:right w:val="single" w:sz="6" w:space="0" w:color="000000"/>
-            </w:tcBorders>
-            <w:shd w:fill="auto" w:val="clear"/>
-            <w:vAlign w:val="center"/>
-          </w:tcPr>
-          <w:p>
-            <w:pPr>
-              <w:pStyle w:val="Normal"/>
-              <w:widowControl/>
-              <w:bidi w:val="0"/>
-              <w:spacing w:lineRule="auto" w:line="259" w:before="0" w:after="160"/>
-              <w:jc w:val="left"/>
-              <w:rPr>
-                <w:sz w:val="20"/>
-                <w:szCs w:val="20"/>
-              </w:rPr>
-            </w:pPr>
-            <w:r>
-              <w:rPr>
-                <w:b/>
-                <w:sz w:val="20"/>
-                <w:szCs w:val="20"/>
-              </w:rPr>
-              <w:t>WH Criteria</w:t>
-            </w:r>
-          </w:p>
-        </w:tc>
-      </w:tr>
-      <w:tr>
-        <w:trPr/>
-        <w:tc>
-          <w:tcPr>
-            <w:tcW w:w="333" w:type="dxa"/>
-            <w:tcBorders>
-              <w:top w:val="single" w:sz="6" w:space="0" w:color="000000"/>
-              <w:left w:val="single" w:sz="6" w:space="0" w:color="000000"/>
-              <w:bottom w:val="single" w:sz="6" w:space="0" w:color="000000"/>
-              <w:right w:val="single" w:sz="6" w:space="0" w:color="000000"/>
-            </w:tcBorders>
-            <w:shd w:fill="auto" w:val="clear"/>
-          </w:tcPr>
-          <w:p>
-            <w:pPr>
-              <w:pStyle w:val="Normal"/>
-              <w:widowControl/>
-              <w:spacing w:before="0" w:after="160"/>
-              <w:ind w:left="0" w:right="0" w:hanging="0"/>
-              <w:jc w:val="left"/>
-              <w:rPr>
-                <w:rFonts w:ascii="Calibri" w:hAnsi="Calibri"/>
-                <w:sz w:val="22"/>
-                <w:szCs w:val="22"/>
-              </w:rPr>
-            </w:pPr>
-            <w:r>
-              <w:rPr>
-                <w:b w:val="false"/>
-                <w:i w:val="false"/>
-                <w:caps w:val="false"/>
-                <w:smallCaps w:val="false"/>
-                <w:color w:val="0000FF"/>
-                <w:spacing w:val="0"/>
-                <w:sz w:val="20"/>
-                <w:szCs w:val="20"/>
-              </w:rPr>
-              <w:t>${</w:t>
-            </w:r>
-            <w:bookmarkStart w:id="2" w:name="__DdeLink__1606_3425279510"/>
-            <w:r>
-              <w:rPr>
-                <w:b w:val="false"/>
-                <w:i w:val="false"/>
-                <w:caps w:val="false"/>
-                <w:smallCaps w:val="false"/>
-                <w:color w:val="0000FF"/>
-                <w:spacing w:val="0"/>
-                <w:sz w:val="20"/>
-                <w:szCs w:val="20"/>
-              </w:rPr>
-              <w:t>field_as_values_wh.index</w:t>
-            </w:r>
-            <w:bookmarkEnd w:id="2"/>
-            <w:r>
-              <w:rPr>
-                <w:b w:val="false"/>
-                <w:i w:val="false"/>
-                <w:caps w:val="false"/>
-                <w:smallCaps w:val="false"/>
-                <w:color w:val="0000FF"/>
-                <w:spacing w:val="0"/>
-                <w:sz w:val="20"/>
-                <w:szCs w:val="20"/>
-              </w:rPr>
-              <w:t>}</w:t>
-            </w:r>
-          </w:p>
-        </w:tc>
-        <w:tc>
-          <w:tcPr>
-            <w:tcW w:w="2903" w:type="dxa"/>
-            <w:tcBorders>
-              <w:top w:val="single" w:sz="6" w:space="0" w:color="000000"/>
-              <w:left w:val="single" w:sz="6" w:space="0" w:color="000000"/>
-              <w:bottom w:val="single" w:sz="6" w:space="0" w:color="000000"/>
-              <w:right w:val="single" w:sz="6" w:space="0" w:color="000000"/>
-            </w:tcBorders>
-            <w:shd w:fill="auto" w:val="clear"/>
-          </w:tcPr>
-          <w:p>
-            <w:pPr>
-              <w:pStyle w:val="Normal"/>
-              <w:spacing w:before="0" w:after="160"/>
-              <w:rPr>
-                <w:rFonts w:ascii="Calibri" w:hAnsi="Calibri"/>
-                <w:sz w:val="22"/>
-                <w:szCs w:val="22"/>
-              </w:rPr>
-            </w:pPr>
-            <w:r>
-              <w:rPr>
-                <w:b w:val="false"/>
-                <w:i w:val="false"/>
-                <w:caps w:val="false"/>
-                <w:smallCaps w:val="false"/>
-                <w:color w:val="0000FF"/>
-                <w:spacing w:val="0"/>
-                <w:sz w:val="20"/>
-                <w:szCs w:val="20"/>
-              </w:rPr>
-              <w:t>${</w:t>
-            </w:r>
-            <w:bookmarkStart w:id="3" w:name="__DdeLink__1666_1726141089"/>
-            <w:r>
-              <w:rPr>
-                <w:b w:val="false"/>
-                <w:i w:val="false"/>
-                <w:caps w:val="false"/>
-                <w:smallCaps w:val="false"/>
-                <w:color w:val="0000FF"/>
-                <w:spacing w:val="0"/>
-                <w:sz w:val="20"/>
-                <w:szCs w:val="20"/>
-              </w:rPr>
-              <w:t>field_as_values_wh.field_as_values_value</w:t>
-            </w:r>
-            <w:bookmarkEnd w:id="3"/>
-            <w:r>
-              <w:rPr>
-                <w:b w:val="false"/>
-                <w:i w:val="false"/>
-                <w:caps w:val="false"/>
-                <w:smallCaps w:val="false"/>
-                <w:color w:val="0000FF"/>
-                <w:spacing w:val="0"/>
-                <w:sz w:val="20"/>
-                <w:szCs w:val="20"/>
-              </w:rPr>
-              <w:t>}</w:t>
-            </w:r>
-          </w:p>
-        </w:tc>
-        <w:tc>
-          <w:tcPr>
-            <w:tcW w:w="9540" w:type="dxa"/>
-            <w:tcBorders>
-              <w:top w:val="single" w:sz="6" w:space="0" w:color="000000"/>
-              <w:left w:val="single" w:sz="6" w:space="0" w:color="000000"/>
-              <w:bottom w:val="single" w:sz="6" w:space="0" w:color="000000"/>
-              <w:right w:val="single" w:sz="6" w:space="0" w:color="000000"/>
-            </w:tcBorders>
-            <w:shd w:fill="auto" w:val="clear"/>
-          </w:tcPr>
-          <w:p>
-            <w:pPr>
-              <w:pStyle w:val="Normal"/>
-              <w:spacing w:before="0" w:after="160"/>
-              <w:rPr>
-                <w:rFonts w:ascii="Calibri" w:hAnsi="Calibri"/>
-                <w:sz w:val="22"/>
-                <w:szCs w:val="22"/>
-              </w:rPr>
-            </w:pPr>
-            <w:r>
-              <w:rPr>
-                <w:color w:val="0000FF"/>
-                <w:sz w:val="20"/>
-                <w:szCs w:val="20"/>
-              </w:rPr>
-              <w:t>${</w:t>
-            </w:r>
-            <w:r>
-              <w:rPr>
-                <w:b w:val="false"/>
-                <w:i w:val="false"/>
-                <w:caps w:val="false"/>
-                <w:smallCaps w:val="false"/>
-                <w:color w:val="0000FF"/>
-                <w:spacing w:val="0"/>
-                <w:sz w:val="20"/>
-                <w:szCs w:val="20"/>
-              </w:rPr>
-              <w:t>field_as_values_wh.field_as_description}</w:t>
-            </w:r>
-          </w:p>
-        </w:tc>
-        <w:tc>
-          <w:tcPr>
-            <w:tcW w:w="1193" w:type="dxa"/>
-            <w:tcBorders>
-              <w:top w:val="single" w:sz="6" w:space="0" w:color="000000"/>
-              <w:left w:val="single" w:sz="6" w:space="0" w:color="000000"/>
-              <w:bottom w:val="single" w:sz="6" w:space="0" w:color="000000"/>
-              <w:right w:val="single" w:sz="6" w:space="0" w:color="000000"/>
-            </w:tcBorders>
-            <w:shd w:fill="auto" w:val="clear"/>
-          </w:tcPr>
-          <w:p>
-            <w:pPr>
-              <w:pStyle w:val="Normal"/>
-              <w:spacing w:before="0" w:after="160"/>
-              <w:rPr>
-                <w:rFonts w:ascii="Calibri" w:hAnsi="Calibri"/>
-                <w:sz w:val="22"/>
-                <w:szCs w:val="22"/>
-              </w:rPr>
-            </w:pPr>
-            <w:r>
-              <w:rPr>
-                <w:color w:val="0000FF"/>
-                <w:sz w:val="20"/>
-                <w:szCs w:val="20"/>
-              </w:rPr>
-              <w:t>${</w:t>
-            </w:r>
-            <w:r>
-              <w:rPr>
-                <w:b w:val="false"/>
-                <w:i w:val="false"/>
-                <w:caps w:val="false"/>
-                <w:smallCaps w:val="false"/>
-                <w:color w:val="0000FF"/>
-                <w:spacing w:val="0"/>
-                <w:sz w:val="20"/>
-                <w:szCs w:val="20"/>
-              </w:rPr>
-              <w:t>field_as_values_wh.field_as_values_criteria}</w:t>
-            </w:r>
-          </w:p>
-        </w:tc>
-      </w:tr>
-    </w:tbl>
-    <w:p>
-      <w:pPr>
-        <w:pStyle w:val="Normal"/>
-        <w:rPr/>
-      </w:pPr>
-      <w:r>
-        <w:rPr/>
-        <w:br/>
-      </w:r>
-    </w:p>
-    <w:p>
-      <w:pPr>
-        <w:pStyle w:val="Normal"/>
-        <w:rPr/>
-      </w:pPr>
-      <w:r>
-        <w:rPr>
-          <w:rFonts w:ascii="Arial" w:hAnsi="Arial"/>
-          <w:b/>
-          <w:sz w:val="32"/>
-        </w:rPr>
-        <w:t>Other Important Biodiversity Values</w:t>
-        <w:br/>
-      </w:r>
-    </w:p>
-    <w:p>
-      <w:pPr>
-        <w:pStyle w:val="Normal"/>
-        <w:rPr/>
-      </w:pPr>
-      <w:bookmarkStart w:id="4" w:name="docs-internal-guid-f3ede172-7fff-8eed-f7"/>
-      <w:bookmarkEnd w:id="4"/>
-      <w:r>
-        <w:rPr>
-          <w:rFonts w:eastAsia="" w:cs="" w:ascii="Arial" w:hAnsi="Arial" w:cstheme="minorBidi" w:eastAsiaTheme="minorEastAsia"/>
-          <w:b w:val="false"/>
-          <w:i/>
-          <w:caps w:val="false"/>
-          <w:smallCaps w:val="false"/>
-          <w:strike w:val="false"/>
-          <w:dstrike w:val="false"/>
-          <w:color w:val="000000"/>
-          <w:sz w:val="22"/>
-          <w:szCs w:val="22"/>
-          <w:u w:val="none"/>
-          <w:effect w:val="none"/>
-        </w:rPr>
-        <w:t xml:space="preserve">This section defines other important biodiversity values for the site (if applicable). Each value has a detailed, systematically-referenced description. </w:t>
-      </w:r>
-      <w:r>
-        <w:rPr>
-          <w:rFonts w:eastAsia="" w:cs="" w:ascii="Arial" w:hAnsi="Arial" w:cstheme="minorBidi" w:eastAsiaTheme="minorEastAsia"/>
-          <w:b/>
-          <w:i/>
-          <w:caps w:val="false"/>
-          <w:smallCaps w:val="false"/>
-          <w:strike w:val="false"/>
-          <w:dstrike w:val="false"/>
-          <w:color w:val="000000"/>
-          <w:sz w:val="22"/>
-          <w:szCs w:val="22"/>
-          <w:u w:val="none"/>
-          <w:effect w:val="none"/>
-        </w:rPr>
-        <w:t>For this section, the other important biodiversity values and their description have been checked and reviewed by IUCN, so do not need to be updated for 2020.</w:t>
-      </w:r>
-      <w:r>
-        <w:rPr>
-          <w:rFonts w:eastAsia="" w:cs="" w:ascii="Arial" w:hAnsi="Arial" w:cstheme="minorBidi" w:eastAsiaTheme="minorEastAsia"/>
-          <w:b w:val="false"/>
-          <w:i/>
-          <w:caps w:val="false"/>
-          <w:smallCaps w:val="false"/>
-          <w:strike w:val="false"/>
-          <w:dstrike w:val="false"/>
-          <w:color w:val="000000"/>
-          <w:sz w:val="22"/>
-          <w:szCs w:val="22"/>
-          <w:u w:val="none"/>
-          <w:effect w:val="none"/>
-        </w:rPr>
-        <w:t xml:space="preserve"> Note: ‘other designations’ (e.g. designation of the site under Ramsar, or as a KBA, IBA, IPA, AZE etc) are not listed here. These appear automatically for each site on its site assessment page online. </w:t>
       </w:r>
       <w:r>
         <w:rPr>
@@ -698,8 +202,9 @@
       </w:tblPr>
       <w:tblGrid>
         <w:gridCol w:w="332"/>
-        <w:gridCol w:w="2618"/>
-        <w:gridCol w:w="11020"/>
+        <w:gridCol w:w="2903"/>
+        <w:gridCol w:w="9540"/>
+        <w:gridCol w:w="1194"/>
       </w:tblGrid>
       <w:tr>
         <w:trPr/>
@@ -739,7 +244,7 @@
         </w:tc>
         <w:tc>
           <w:tcPr>
-            <w:tcW w:w="2618" w:type="dxa"/>
+            <w:tcW w:w="2903" w:type="dxa"/>
             <w:tcBorders>
               <w:top w:val="single" w:sz="6" w:space="0" w:color="000000"/>
               <w:left w:val="single" w:sz="6" w:space="0" w:color="000000"/>
@@ -773,7 +278,7 @@
         </w:tc>
         <w:tc>
           <w:tcPr>
-            <w:tcW w:w="11020" w:type="dxa"/>
+            <w:tcW w:w="9540" w:type="dxa"/>
             <w:tcBorders>
               <w:top w:val="single" w:sz="6" w:space="0" w:color="000000"/>
               <w:left w:val="single" w:sz="6" w:space="0" w:color="000000"/>
@@ -802,6 +307,40 @@
                 <w:szCs w:val="20"/>
               </w:rPr>
               <w:t>Description</w:t>
+            </w:r>
+          </w:p>
+        </w:tc>
+        <w:tc>
+          <w:tcPr>
+            <w:tcW w:w="1194" w:type="dxa"/>
+            <w:tcBorders>
+              <w:top w:val="single" w:sz="6" w:space="0" w:color="000000"/>
+              <w:left w:val="single" w:sz="6" w:space="0" w:color="000000"/>
+              <w:bottom w:val="single" w:sz="6" w:space="0" w:color="000000"/>
+              <w:right w:val="single" w:sz="6" w:space="0" w:color="000000"/>
+            </w:tcBorders>
+            <w:shd w:fill="auto" w:val="clear"/>
+            <w:vAlign w:val="center"/>
+          </w:tcPr>
+          <w:p>
+            <w:pPr>
+              <w:pStyle w:val="Normal"/>
+              <w:widowControl/>
+              <w:bidi w:val="0"/>
+              <w:spacing w:lineRule="auto" w:line="259" w:before="0" w:after="160"/>
+              <w:jc w:val="left"/>
+              <w:rPr>
+                <w:sz w:val="20"/>
+                <w:szCs w:val="20"/>
+              </w:rPr>
+            </w:pPr>
+            <w:r>
+              <w:rPr>
+                <w:b/>
+                <w:sz w:val="20"/>
+                <w:szCs w:val="20"/>
+              </w:rPr>
+              <w:t>WH Criteria</w:t>
             </w:r>
           </w:p>
         </w:tc>
@@ -822,7 +361,461 @@
           <w:p>
             <w:pPr>
               <w:pStyle w:val="Normal"/>
+              <w:widowControl/>
               <w:spacing w:before="0" w:after="160"/>
+              <w:ind w:left="0" w:right="0" w:hanging="0"/>
+              <w:jc w:val="left"/>
+              <w:rPr>
+                <w:rFonts w:ascii="Calibri" w:hAnsi="Calibri"/>
+                <w:sz w:val="22"/>
+                <w:szCs w:val="22"/>
+              </w:rPr>
+            </w:pPr>
+            <w:r>
+              <w:rPr>
+                <w:b w:val="false"/>
+                <w:i w:val="false"/>
+                <w:caps w:val="false"/>
+                <w:smallCaps w:val="false"/>
+                <w:color w:val="0000FF"/>
+                <w:spacing w:val="0"/>
+                <w:sz w:val="20"/>
+                <w:szCs w:val="20"/>
+              </w:rPr>
+              <w:t>${</w:t>
+            </w:r>
+            <w:bookmarkStart w:id="2" w:name="__DdeLink__1606_3425279510"/>
+            <w:r>
+              <w:rPr>
+                <w:b w:val="false"/>
+                <w:i w:val="false"/>
+                <w:caps w:val="false"/>
+                <w:smallCaps w:val="false"/>
+                <w:color w:val="0000FF"/>
+                <w:spacing w:val="0"/>
+                <w:sz w:val="20"/>
+                <w:szCs w:val="20"/>
+              </w:rPr>
+              <w:t>field_as_values_wh.index</w:t>
+            </w:r>
+            <w:bookmarkEnd w:id="2"/>
+            <w:r>
+              <w:rPr>
+                <w:b w:val="false"/>
+                <w:i w:val="false"/>
+                <w:caps w:val="false"/>
+                <w:smallCaps w:val="false"/>
+                <w:color w:val="0000FF"/>
+                <w:spacing w:val="0"/>
+                <w:sz w:val="20"/>
+                <w:szCs w:val="20"/>
+              </w:rPr>
+              <w:t>}</w:t>
+            </w:r>
+          </w:p>
+        </w:tc>
+        <w:tc>
+          <w:tcPr>
+            <w:tcW w:w="2903" w:type="dxa"/>
+            <w:tcBorders>
+              <w:top w:val="single" w:sz="6" w:space="0" w:color="000000"/>
+              <w:left w:val="single" w:sz="6" w:space="0" w:color="000000"/>
+              <w:bottom w:val="single" w:sz="6" w:space="0" w:color="000000"/>
+              <w:right w:val="single" w:sz="6" w:space="0" w:color="000000"/>
+            </w:tcBorders>
+            <w:shd w:fill="auto" w:val="clear"/>
+          </w:tcPr>
+          <w:p>
+            <w:pPr>
+              <w:pStyle w:val="Normal"/>
+              <w:spacing w:before="0" w:after="160"/>
+              <w:rPr>
+                <w:rFonts w:ascii="Calibri" w:hAnsi="Calibri"/>
+                <w:sz w:val="22"/>
+                <w:szCs w:val="22"/>
+              </w:rPr>
+            </w:pPr>
+            <w:r>
+              <w:rPr>
+                <w:b w:val="false"/>
+                <w:i w:val="false"/>
+                <w:caps w:val="false"/>
+                <w:smallCaps w:val="false"/>
+                <w:color w:val="0000FF"/>
+                <w:spacing w:val="0"/>
+                <w:sz w:val="20"/>
+                <w:szCs w:val="20"/>
+              </w:rPr>
+              <w:t>${</w:t>
+            </w:r>
+            <w:bookmarkStart w:id="3" w:name="__DdeLink__1666_1726141089"/>
+            <w:r>
+              <w:rPr>
+                <w:b w:val="false"/>
+                <w:i w:val="false"/>
+                <w:caps w:val="false"/>
+                <w:smallCaps w:val="false"/>
+                <w:color w:val="0000FF"/>
+                <w:spacing w:val="0"/>
+                <w:sz w:val="20"/>
+                <w:szCs w:val="20"/>
+              </w:rPr>
+              <w:t>field_as_values_wh.field_as_values_value</w:t>
+            </w:r>
+            <w:bookmarkEnd w:id="3"/>
+            <w:r>
+              <w:rPr>
+                <w:b w:val="false"/>
+                <w:i w:val="false"/>
+                <w:caps w:val="false"/>
+                <w:smallCaps w:val="false"/>
+                <w:color w:val="0000FF"/>
+                <w:spacing w:val="0"/>
+                <w:sz w:val="20"/>
+                <w:szCs w:val="20"/>
+              </w:rPr>
+              <w:t>}</w:t>
+            </w:r>
+          </w:p>
+        </w:tc>
+        <w:tc>
+          <w:tcPr>
+            <w:tcW w:w="9540" w:type="dxa"/>
+            <w:tcBorders>
+              <w:top w:val="single" w:sz="6" w:space="0" w:color="000000"/>
+              <w:left w:val="single" w:sz="6" w:space="0" w:color="000000"/>
+              <w:bottom w:val="single" w:sz="6" w:space="0" w:color="000000"/>
+              <w:right w:val="single" w:sz="6" w:space="0" w:color="000000"/>
+            </w:tcBorders>
+            <w:shd w:fill="auto" w:val="clear"/>
+          </w:tcPr>
+          <w:p>
+            <w:pPr>
+              <w:pStyle w:val="Normal"/>
+              <w:spacing w:before="0" w:after="160"/>
+              <w:rPr>
+                <w:rFonts w:ascii="Calibri" w:hAnsi="Calibri"/>
+                <w:sz w:val="22"/>
+                <w:szCs w:val="22"/>
+              </w:rPr>
+            </w:pPr>
+            <w:r>
+              <w:rPr>
+                <w:color w:val="0000FF"/>
+                <w:sz w:val="20"/>
+                <w:szCs w:val="20"/>
+              </w:rPr>
+              <w:t>${</w:t>
+            </w:r>
+            <w:r>
+              <w:rPr>
+                <w:b w:val="false"/>
+                <w:i w:val="false"/>
+                <w:caps w:val="false"/>
+                <w:smallCaps w:val="false"/>
+                <w:color w:val="0000FF"/>
+                <w:spacing w:val="0"/>
+                <w:sz w:val="20"/>
+                <w:szCs w:val="20"/>
+              </w:rPr>
+              <w:t>field_as_values_wh.field_as_description}</w:t>
+            </w:r>
+          </w:p>
+        </w:tc>
+        <w:tc>
+          <w:tcPr>
+            <w:tcW w:w="1194" w:type="dxa"/>
+            <w:tcBorders>
+              <w:top w:val="single" w:sz="6" w:space="0" w:color="000000"/>
+              <w:left w:val="single" w:sz="6" w:space="0" w:color="000000"/>
+              <w:bottom w:val="single" w:sz="6" w:space="0" w:color="000000"/>
+              <w:right w:val="single" w:sz="6" w:space="0" w:color="000000"/>
+            </w:tcBorders>
+            <w:shd w:fill="auto" w:val="clear"/>
+          </w:tcPr>
+          <w:p>
+            <w:pPr>
+              <w:pStyle w:val="Normal"/>
+              <w:spacing w:before="0" w:after="160"/>
+              <w:rPr>
+                <w:rFonts w:ascii="Calibri" w:hAnsi="Calibri"/>
+                <w:sz w:val="22"/>
+                <w:szCs w:val="22"/>
+              </w:rPr>
+            </w:pPr>
+            <w:r>
+              <w:rPr>
+                <w:color w:val="0000FF"/>
+                <w:sz w:val="20"/>
+                <w:szCs w:val="20"/>
+              </w:rPr>
+              <w:t>${</w:t>
+            </w:r>
+            <w:r>
+              <w:rPr>
+                <w:b w:val="false"/>
+                <w:i w:val="false"/>
+                <w:caps w:val="false"/>
+                <w:smallCaps w:val="false"/>
+                <w:color w:val="0000FF"/>
+                <w:spacing w:val="0"/>
+                <w:sz w:val="20"/>
+                <w:szCs w:val="20"/>
+              </w:rPr>
+              <w:t>field_as_values_wh.field_as_values_criteria}</w:t>
+            </w:r>
+          </w:p>
+        </w:tc>
+      </w:tr>
+    </w:tbl>
+    <w:p>
+      <w:pPr>
+        <w:pStyle w:val="Normal"/>
+        <w:rPr/>
+      </w:pPr>
+      <w:r>
+        <w:rPr/>
+        <w:br/>
+      </w:r>
+    </w:p>
+    <w:p>
+      <w:pPr>
+        <w:pStyle w:val="Normal"/>
+        <w:rPr/>
+      </w:pPr>
+      <w:r>
+        <w:rPr>
+          <w:rFonts w:ascii="Arial" w:hAnsi="Arial"/>
+          <w:b/>
+          <w:sz w:val="32"/>
+        </w:rPr>
+        <w:t>Other Important Biodiversity Values</w:t>
+        <w:br/>
+      </w:r>
+    </w:p>
+    <w:p>
+      <w:pPr>
+        <w:pStyle w:val="Normal"/>
+        <w:rPr/>
+      </w:pPr>
+      <w:bookmarkStart w:id="4" w:name="docs-internal-guid-f3ede172-7fff-8eed-f7"/>
+      <w:bookmarkEnd w:id="4"/>
+      <w:r>
+        <w:rPr>
+          <w:rFonts w:eastAsia="" w:cs="" w:ascii="Arial" w:hAnsi="Arial" w:cstheme="minorBidi" w:eastAsiaTheme="minorEastAsia"/>
+          <w:b w:val="false"/>
+          <w:i/>
+          <w:caps w:val="false"/>
+          <w:smallCaps w:val="false"/>
+          <w:strike w:val="false"/>
+          <w:dstrike w:val="false"/>
+          <w:color w:val="000000"/>
+          <w:sz w:val="22"/>
+          <w:szCs w:val="22"/>
+          <w:u w:val="none"/>
+          <w:effect w:val="none"/>
+        </w:rPr>
+        <w:t xml:space="preserve">This section defines other important biodiversity values for the site (if applicable). Each value has a detailed, systematically-referenced description. </w:t>
+      </w:r>
+      <w:r>
+        <w:rPr>
+          <w:rFonts w:eastAsia="" w:cs="" w:ascii="Arial" w:hAnsi="Arial" w:cstheme="minorBidi" w:eastAsiaTheme="minorEastAsia"/>
+          <w:b/>
+          <w:i/>
+          <w:caps w:val="false"/>
+          <w:smallCaps w:val="false"/>
+          <w:strike w:val="false"/>
+          <w:dstrike w:val="false"/>
+          <w:color w:val="000000"/>
+          <w:sz w:val="22"/>
+          <w:szCs w:val="22"/>
+          <w:u w:val="none"/>
+          <w:effect w:val="none"/>
+        </w:rPr>
+        <w:t>For this section, the other important biodiversity values and their description have been checked and reviewed by IUCN, so do not need to be updated for 2020.</w:t>
+      </w:r>
+      <w:r>
+        <w:rPr>
+          <w:rFonts w:eastAsia="" w:cs="" w:ascii="Arial" w:hAnsi="Arial" w:cstheme="minorBidi" w:eastAsiaTheme="minorEastAsia"/>
+          <w:b w:val="false"/>
+          <w:i/>
+          <w:caps w:val="false"/>
+          <w:smallCaps w:val="false"/>
+          <w:strike w:val="false"/>
+          <w:dstrike w:val="false"/>
+          <w:color w:val="000000"/>
+          <w:sz w:val="22"/>
+          <w:szCs w:val="22"/>
+          <w:u w:val="none"/>
+          <w:effect w:val="none"/>
+        </w:rPr>
+        <w:t xml:space="preserve"> Note: ‘other designations’ (e.g. designation of the site under Ramsar, or as a KBA, IBA, IPA, AZE etc) are not listed here. These appear automatically for each site on its site assessment page online. </w:t>
+      </w:r>
+      <w:r>
+        <w:rPr>
+          <w:rFonts w:eastAsia="" w:cs="" w:ascii="Arial" w:hAnsi="Arial" w:cstheme="minorBidi" w:eastAsiaTheme="minorEastAsia"/>
+          <w:b w:val="false"/>
+          <w:i w:val="false"/>
+          <w:caps w:val="false"/>
+          <w:smallCaps w:val="false"/>
+          <w:strike w:val="false"/>
+          <w:dstrike w:val="false"/>
+          <w:color w:val="000000"/>
+          <w:sz w:val="22"/>
+          <w:szCs w:val="22"/>
+          <w:u w:val="none"/>
+          <w:effect w:val="none"/>
+        </w:rPr>
+        <w:t>If you have any internal comments for IUCN on the content in this table, please provide these through a comment in track changes.</w:t>
+      </w:r>
+      <w:r>
+        <w:rPr>
+          <w:rFonts w:ascii="Arial" w:hAnsi="Arial"/>
+          <w:i/>
+        </w:rPr>
+        <w:br/>
+      </w:r>
+    </w:p>
+    <w:tbl>
+      <w:tblPr>
+        <w:tblW w:w="13970" w:type="dxa"/>
+        <w:jc w:val="left"/>
+        <w:tblInd w:w="10" w:type="dxa"/>
+        <w:tblCellMar>
+          <w:top w:w="0" w:type="dxa"/>
+          <w:left w:w="10" w:type="dxa"/>
+          <w:bottom w:w="0" w:type="dxa"/>
+          <w:right w:w="10" w:type="dxa"/>
+        </w:tblCellMar>
+        <w:tblLook w:val="04a0" w:noVBand="1" w:noHBand="0" w:lastColumn="0" w:firstColumn="1" w:lastRow="0" w:firstRow="1"/>
+      </w:tblPr>
+      <w:tblGrid>
+        <w:gridCol w:w="331"/>
+        <w:gridCol w:w="2618"/>
+        <w:gridCol w:w="11021"/>
+      </w:tblGrid>
+      <w:tr>
+        <w:trPr/>
+        <w:tc>
+          <w:tcPr>
+            <w:tcW w:w="331" w:type="dxa"/>
+            <w:tcBorders>
+              <w:top w:val="single" w:sz="6" w:space="0" w:color="000000"/>
+              <w:left w:val="single" w:sz="6" w:space="0" w:color="000000"/>
+              <w:bottom w:val="single" w:sz="6" w:space="0" w:color="000000"/>
+              <w:right w:val="single" w:sz="6" w:space="0" w:color="000000"/>
+            </w:tcBorders>
+            <w:shd w:fill="auto" w:val="clear"/>
+            <w:vAlign w:val="center"/>
+          </w:tcPr>
+          <w:p>
+            <w:pPr>
+              <w:pStyle w:val="Normal"/>
+              <w:widowControl/>
+              <w:bidi w:val="0"/>
+              <w:spacing w:lineRule="auto" w:line="259" w:before="0" w:after="160"/>
+              <w:jc w:val="left"/>
+              <w:rPr>
+                <w:sz w:val="20"/>
+                <w:szCs w:val="20"/>
+              </w:rPr>
+            </w:pPr>
+            <w:r>
+              <w:rPr>
+                <w:b/>
+                <w:sz w:val="20"/>
+                <w:szCs w:val="20"/>
+              </w:rPr>
+              <w:t>No.</w:t>
+            </w:r>
+          </w:p>
+        </w:tc>
+        <w:tc>
+          <w:tcPr>
+            <w:tcW w:w="2618" w:type="dxa"/>
+            <w:tcBorders>
+              <w:top w:val="single" w:sz="6" w:space="0" w:color="000000"/>
+              <w:left w:val="single" w:sz="6" w:space="0" w:color="000000"/>
+              <w:bottom w:val="single" w:sz="6" w:space="0" w:color="000000"/>
+              <w:right w:val="single" w:sz="6" w:space="0" w:color="000000"/>
+            </w:tcBorders>
+            <w:shd w:fill="auto" w:val="clear"/>
+            <w:vAlign w:val="center"/>
+          </w:tcPr>
+          <w:p>
+            <w:pPr>
+              <w:pStyle w:val="Normal"/>
+              <w:widowControl/>
+              <w:bidi w:val="0"/>
+              <w:spacing w:lineRule="auto" w:line="259" w:before="0" w:after="160"/>
+              <w:jc w:val="left"/>
+              <w:rPr>
+                <w:sz w:val="20"/>
+                <w:szCs w:val="20"/>
+              </w:rPr>
+            </w:pPr>
+            <w:r>
+              <w:rPr>
+                <w:b/>
+                <w:sz w:val="20"/>
+                <w:szCs w:val="20"/>
+              </w:rPr>
+              <w:t>Values</w:t>
+            </w:r>
+          </w:p>
+        </w:tc>
+        <w:tc>
+          <w:tcPr>
+            <w:tcW w:w="11021" w:type="dxa"/>
+            <w:tcBorders>
+              <w:top w:val="single" w:sz="6" w:space="0" w:color="000000"/>
+              <w:left w:val="single" w:sz="6" w:space="0" w:color="000000"/>
+              <w:bottom w:val="single" w:sz="6" w:space="0" w:color="000000"/>
+              <w:right w:val="single" w:sz="6" w:space="0" w:color="000000"/>
+            </w:tcBorders>
+            <w:shd w:fill="auto" w:val="clear"/>
+            <w:vAlign w:val="center"/>
+          </w:tcPr>
+          <w:p>
+            <w:pPr>
+              <w:pStyle w:val="Normal"/>
+              <w:widowControl/>
+              <w:bidi w:val="0"/>
+              <w:spacing w:lineRule="auto" w:line="259" w:before="0" w:after="160"/>
+              <w:jc w:val="left"/>
+              <w:rPr>
+                <w:sz w:val="20"/>
+                <w:szCs w:val="20"/>
+              </w:rPr>
+            </w:pPr>
+            <w:r>
+              <w:rPr>
+                <w:b/>
+                <w:sz w:val="20"/>
+                <w:szCs w:val="20"/>
+              </w:rPr>
+              <w:t>Description</w:t>
+            </w:r>
+          </w:p>
+        </w:tc>
+      </w:tr>
+      <w:tr>
+        <w:trPr/>
+        <w:tc>
+          <w:tcPr>
+            <w:tcW w:w="331" w:type="dxa"/>
+            <w:tcBorders>
+              <w:top w:val="single" w:sz="6" w:space="0" w:color="000000"/>
+              <w:left w:val="single" w:sz="6" w:space="0" w:color="000000"/>
+              <w:bottom w:val="single" w:sz="6" w:space="0" w:color="000000"/>
+              <w:right w:val="single" w:sz="6" w:space="0" w:color="000000"/>
+            </w:tcBorders>
+            <w:shd w:fill="auto" w:val="clear"/>
+          </w:tcPr>
+          <w:p>
+            <w:pPr>
+              <w:pStyle w:val="Normal"/>
+              <w:spacing w:before="0" w:after="160"/>
               <w:rPr>
                 <w:sz w:val="20"/>
                 <w:szCs w:val="20"/>
@@ -870,7 +863,7 @@
         </w:tc>
         <w:tc>
           <w:tcPr>
-            <w:tcW w:w="11020" w:type="dxa"/>
+            <w:tcW w:w="11021" w:type="dxa"/>
             <w:tcBorders>
               <w:top w:val="single" w:sz="6" w:space="0" w:color="000000"/>
               <w:left w:val="single" w:sz="6" w:space="0" w:color="000000"/>
@@ -990,19 +983,19 @@
         <w:tblLook w:val="04a0" w:noVBand="1" w:noHBand="0" w:lastColumn="0" w:firstColumn="1" w:lastRow="0" w:firstRow="1"/>
       </w:tblPr>
       <w:tblGrid>
-        <w:gridCol w:w="1138"/>
-        <w:gridCol w:w="1463"/>
+        <w:gridCol w:w="1137"/>
+        <w:gridCol w:w="1462"/>
         <w:gridCol w:w="1619"/>
         <w:gridCol w:w="2607"/>
         <w:gridCol w:w="1529"/>
-        <w:gridCol w:w="4665"/>
-        <w:gridCol w:w="948"/>
+        <w:gridCol w:w="4664"/>
+        <w:gridCol w:w="951"/>
       </w:tblGrid>
       <w:tr>
         <w:trPr/>
         <w:tc>
           <w:tcPr>
-            <w:tcW w:w="1138" w:type="dxa"/>
+            <w:tcW w:w="1137" w:type="dxa"/>
             <w:tcBorders>
               <w:top w:val="single" w:sz="6" w:space="0" w:color="000000"/>
               <w:left w:val="single" w:sz="6" w:space="0" w:color="000000"/>
@@ -1036,7 +1029,7 @@
         </w:tc>
         <w:tc>
           <w:tcPr>
-            <w:tcW w:w="1463" w:type="dxa"/>
+            <w:tcW w:w="1462" w:type="dxa"/>
             <w:tcBorders>
               <w:top w:val="single" w:sz="6" w:space="0" w:color="000000"/>
               <w:left w:val="single" w:sz="6" w:space="0" w:color="000000"/>
@@ -1197,7 +1190,7 @@
         </w:tc>
         <w:tc>
           <w:tcPr>
-            <w:tcW w:w="4665" w:type="dxa"/>
+            <w:tcW w:w="4664" w:type="dxa"/>
             <w:tcBorders>
               <w:top w:val="single" w:sz="6" w:space="0" w:color="000000"/>
               <w:left w:val="single" w:sz="6" w:space="0" w:color="000000"/>
@@ -1231,7 +1224,7 @@
         </w:tc>
         <w:tc>
           <w:tcPr>
-            <w:tcW w:w="948" w:type="dxa"/>
+            <w:tcW w:w="951" w:type="dxa"/>
             <w:tcBorders>
               <w:top w:val="single" w:sz="6" w:space="0" w:color="000000"/>
               <w:left w:val="single" w:sz="6" w:space="0" w:color="000000"/>
@@ -1278,7 +1271,7 @@
         </w:trPr>
         <w:tc>
           <w:tcPr>
-            <w:tcW w:w="1138" w:type="dxa"/>
+            <w:tcW w:w="1137" w:type="dxa"/>
             <w:tcBorders>
               <w:top w:val="single" w:sz="6" w:space="0" w:color="000000"/>
               <w:left w:val="single" w:sz="6" w:space="0" w:color="000000"/>
@@ -1325,7 +1318,7 @@
         </w:tc>
         <w:tc>
           <w:tcPr>
-            <w:tcW w:w="1463" w:type="dxa"/>
+            <w:tcW w:w="1462" w:type="dxa"/>
             <w:tcBorders>
               <w:top w:val="single" w:sz="6" w:space="0" w:color="000000"/>
               <w:left w:val="single" w:sz="6" w:space="0" w:color="000000"/>
@@ -1563,7 +1556,7 @@
         </w:tc>
         <w:tc>
           <w:tcPr>
-            <w:tcW w:w="4665" w:type="dxa"/>
+            <w:tcW w:w="4664" w:type="dxa"/>
             <w:tcBorders>
               <w:top w:val="single" w:sz="6" w:space="0" w:color="000000"/>
               <w:left w:val="single" w:sz="6" w:space="0" w:color="000000"/>
@@ -1593,7 +1586,7 @@
         </w:tc>
         <w:tc>
           <w:tcPr>
-            <w:tcW w:w="948" w:type="dxa"/>
+            <w:tcW w:w="951" w:type="dxa"/>
             <w:tcBorders>
               <w:top w:val="single" w:sz="6" w:space="0" w:color="000000"/>
               <w:left w:val="single" w:sz="6" w:space="0" w:color="000000"/>
@@ -1662,19 +1655,19 @@
         <w:tblLook w:val="04a0" w:noVBand="1" w:noHBand="0" w:lastColumn="0" w:firstColumn="1" w:lastRow="0" w:firstRow="1"/>
       </w:tblPr>
       <w:tblGrid>
-        <w:gridCol w:w="1145"/>
-        <w:gridCol w:w="1456"/>
+        <w:gridCol w:w="1144"/>
+        <w:gridCol w:w="1455"/>
         <w:gridCol w:w="1619"/>
         <w:gridCol w:w="2607"/>
-        <w:gridCol w:w="1527"/>
+        <w:gridCol w:w="1526"/>
         <w:gridCol w:w="4667"/>
-        <w:gridCol w:w="948"/>
+        <w:gridCol w:w="951"/>
       </w:tblGrid>
       <w:tr>
         <w:trPr/>
         <w:tc>
           <w:tcPr>
-            <w:tcW w:w="1145" w:type="dxa"/>
+            <w:tcW w:w="1144" w:type="dxa"/>
             <w:tcBorders>
               <w:top w:val="single" w:sz="6" w:space="0" w:color="000000"/>
               <w:left w:val="single" w:sz="6" w:space="0" w:color="000000"/>
@@ -1708,7 +1701,7 @@
         </w:tc>
         <w:tc>
           <w:tcPr>
-            <w:tcW w:w="1456" w:type="dxa"/>
+            <w:tcW w:w="1455" w:type="dxa"/>
             <w:tcBorders>
               <w:top w:val="single" w:sz="6" w:space="0" w:color="000000"/>
               <w:left w:val="single" w:sz="6" w:space="0" w:color="000000"/>
@@ -1838,7 +1831,7 @@
         </w:tc>
         <w:tc>
           <w:tcPr>
-            <w:tcW w:w="1527" w:type="dxa"/>
+            <w:tcW w:w="1526" w:type="dxa"/>
             <w:tcBorders>
               <w:top w:val="single" w:sz="6" w:space="0" w:color="000000"/>
               <w:left w:val="single" w:sz="6" w:space="0" w:color="000000"/>
@@ -1903,7 +1896,7 @@
         </w:tc>
         <w:tc>
           <w:tcPr>
-            <w:tcW w:w="948" w:type="dxa"/>
+            <w:tcW w:w="951" w:type="dxa"/>
             <w:tcBorders>
               <w:top w:val="single" w:sz="6" w:space="0" w:color="000000"/>
               <w:left w:val="single" w:sz="6" w:space="0" w:color="000000"/>
@@ -1948,7 +1941,7 @@
         <w:trPr/>
         <w:tc>
           <w:tcPr>
-            <w:tcW w:w="1145" w:type="dxa"/>
+            <w:tcW w:w="1144" w:type="dxa"/>
             <w:tcBorders>
               <w:top w:val="single" w:sz="6" w:space="0" w:color="000000"/>
               <w:left w:val="single" w:sz="6" w:space="0" w:color="000000"/>
@@ -1995,7 +1988,7 @@
         </w:tc>
         <w:tc>
           <w:tcPr>
-            <w:tcW w:w="1456" w:type="dxa"/>
+            <w:tcW w:w="1455" w:type="dxa"/>
             <w:tcBorders>
               <w:top w:val="single" w:sz="6" w:space="0" w:color="000000"/>
               <w:left w:val="single" w:sz="6" w:space="0" w:color="000000"/>
@@ -2130,7 +2123,7 @@
         </w:tc>
         <w:tc>
           <w:tcPr>
-            <w:tcW w:w="1527" w:type="dxa"/>
+            <w:tcW w:w="1526" w:type="dxa"/>
             <w:tcBorders>
               <w:top w:val="single" w:sz="6" w:space="0" w:color="000000"/>
               <w:left w:val="single" w:sz="6" w:space="0" w:color="000000"/>
@@ -2227,7 +2220,7 @@
         </w:tc>
         <w:tc>
           <w:tcPr>
-            <w:tcW w:w="948" w:type="dxa"/>
+            <w:tcW w:w="951" w:type="dxa"/>
             <w:tcBorders>
               <w:top w:val="single" w:sz="6" w:space="0" w:color="000000"/>
               <w:left w:val="single" w:sz="6" w:space="0" w:color="000000"/>
@@ -2332,15 +2325,15 @@
         <w:tblLook w:val="04a0" w:noVBand="1" w:noHBand="0" w:lastColumn="0" w:firstColumn="1" w:lastRow="0" w:firstRow="1"/>
       </w:tblPr>
       <w:tblGrid>
-        <w:gridCol w:w="1880"/>
-        <w:gridCol w:w="10357"/>
-        <w:gridCol w:w="1733"/>
+        <w:gridCol w:w="1878"/>
+        <w:gridCol w:w="10356"/>
+        <w:gridCol w:w="1736"/>
       </w:tblGrid>
       <w:tr>
         <w:trPr/>
         <w:tc>
           <w:tcPr>
-            <w:tcW w:w="1880" w:type="dxa"/>
+            <w:tcW w:w="1878" w:type="dxa"/>
             <w:tcBorders>
               <w:top w:val="single" w:sz="6" w:space="0" w:color="000000"/>
               <w:left w:val="single" w:sz="6" w:space="0" w:color="000000"/>
@@ -2374,7 +2367,7 @@
         </w:tc>
         <w:tc>
           <w:tcPr>
-            <w:tcW w:w="10357" w:type="dxa"/>
+            <w:tcW w:w="10356" w:type="dxa"/>
             <w:tcBorders>
               <w:top w:val="single" w:sz="6" w:space="0" w:color="000000"/>
               <w:left w:val="single" w:sz="6" w:space="0" w:color="000000"/>
@@ -2408,7 +2401,7 @@
         </w:tc>
         <w:tc>
           <w:tcPr>
-            <w:tcW w:w="1733" w:type="dxa"/>
+            <w:tcW w:w="1736" w:type="dxa"/>
             <w:tcBorders>
               <w:top w:val="single" w:sz="6" w:space="0" w:color="000000"/>
               <w:left w:val="single" w:sz="6" w:space="0" w:color="000000"/>
@@ -2453,7 +2446,7 @@
         <w:trPr/>
         <w:tc>
           <w:tcPr>
-            <w:tcW w:w="1880" w:type="dxa"/>
+            <w:tcW w:w="1878" w:type="dxa"/>
             <w:tcBorders>
               <w:top w:val="single" w:sz="6" w:space="0" w:color="000000"/>
               <w:left w:val="single" w:sz="6" w:space="0" w:color="000000"/>
@@ -2485,7 +2478,7 @@
         </w:tc>
         <w:tc>
           <w:tcPr>
-            <w:tcW w:w="10357" w:type="dxa"/>
+            <w:tcW w:w="10356" w:type="dxa"/>
             <w:tcBorders>
               <w:top w:val="single" w:sz="6" w:space="0" w:color="000000"/>
               <w:left w:val="single" w:sz="6" w:space="0" w:color="000000"/>
@@ -2518,7 +2511,7 @@
         </w:tc>
         <w:tc>
           <w:tcPr>
-            <w:tcW w:w="1733" w:type="dxa"/>
+            <w:tcW w:w="1736" w:type="dxa"/>
             <w:tcBorders>
               <w:top w:val="single" w:sz="6" w:space="0" w:color="000000"/>
               <w:left w:val="single" w:sz="6" w:space="0" w:color="000000"/>
@@ -2554,7 +2547,7 @@
         <w:trPr/>
         <w:tc>
           <w:tcPr>
-            <w:tcW w:w="1880" w:type="dxa"/>
+            <w:tcW w:w="1878" w:type="dxa"/>
             <w:tcBorders>
               <w:top w:val="single" w:sz="6" w:space="0" w:color="000000"/>
               <w:left w:val="single" w:sz="6" w:space="0" w:color="000000"/>
@@ -2586,7 +2579,7 @@
         </w:tc>
         <w:tc>
           <w:tcPr>
-            <w:tcW w:w="10357" w:type="dxa"/>
+            <w:tcW w:w="10356" w:type="dxa"/>
             <w:tcBorders>
               <w:top w:val="single" w:sz="6" w:space="0" w:color="000000"/>
               <w:left w:val="single" w:sz="6" w:space="0" w:color="000000"/>
@@ -2619,7 +2612,7 @@
         </w:tc>
         <w:tc>
           <w:tcPr>
-            <w:tcW w:w="1733" w:type="dxa"/>
+            <w:tcW w:w="1736" w:type="dxa"/>
             <w:tcBorders>
               <w:top w:val="single" w:sz="6" w:space="0" w:color="000000"/>
               <w:left w:val="single" w:sz="6" w:space="0" w:color="000000"/>
@@ -2655,7 +2648,7 @@
         <w:trPr/>
         <w:tc>
           <w:tcPr>
-            <w:tcW w:w="1880" w:type="dxa"/>
+            <w:tcW w:w="1878" w:type="dxa"/>
             <w:tcBorders>
               <w:top w:val="single" w:sz="6" w:space="0" w:color="000000"/>
               <w:left w:val="single" w:sz="6" w:space="0" w:color="000000"/>
@@ -2687,7 +2680,7 @@
         </w:tc>
         <w:tc>
           <w:tcPr>
-            <w:tcW w:w="10357" w:type="dxa"/>
+            <w:tcW w:w="10356" w:type="dxa"/>
             <w:tcBorders>
               <w:top w:val="single" w:sz="6" w:space="0" w:color="000000"/>
               <w:left w:val="single" w:sz="6" w:space="0" w:color="000000"/>
@@ -2720,7 +2713,7 @@
         </w:tc>
         <w:tc>
           <w:tcPr>
-            <w:tcW w:w="1733" w:type="dxa"/>
+            <w:tcW w:w="1736" w:type="dxa"/>
             <w:tcBorders>
               <w:top w:val="single" w:sz="6" w:space="0" w:color="000000"/>
               <w:left w:val="single" w:sz="6" w:space="0" w:color="000000"/>
@@ -3726,13 +3719,13 @@
         <w:tblLook w:val="04a0" w:noVBand="1" w:noHBand="0" w:lastColumn="0" w:firstColumn="1" w:lastRow="0" w:firstRow="1"/>
       </w:tblPr>
       <w:tblGrid>
-        <w:gridCol w:w="332"/>
+        <w:gridCol w:w="331"/>
         <w:gridCol w:w="1721"/>
-        <w:gridCol w:w="8821"/>
-        <w:gridCol w:w="7"/>
-        <w:gridCol w:w="1786"/>
-        <w:gridCol w:w="7"/>
-        <w:gridCol w:w="1296"/>
+        <w:gridCol w:w="8820"/>
+        <w:gridCol w:w="9"/>
+        <w:gridCol w:w="1784"/>
+        <w:gridCol w:w="8"/>
+        <w:gridCol w:w="1297"/>
       </w:tblGrid>
       <w:tr>
         <w:trPr/>
@@ -3773,7 +3766,7 @@
         </w:tc>
         <w:tc>
           <w:tcPr>
-            <w:tcW w:w="1793" w:type="dxa"/>
+            <w:tcW w:w="1792" w:type="dxa"/>
             <w:gridSpan w:val="2"/>
             <w:tcBorders>
               <w:top w:val="single" w:sz="6" w:space="0" w:color="000000"/>
@@ -3808,7 +3801,7 @@
         </w:tc>
         <w:tc>
           <w:tcPr>
-            <w:tcW w:w="1296" w:type="dxa"/>
+            <w:tcW w:w="1297" w:type="dxa"/>
             <w:tcBorders>
               <w:top w:val="single" w:sz="6" w:space="0" w:color="000000"/>
               <w:left w:val="single" w:sz="6" w:space="0" w:color="000000"/>
@@ -3845,7 +3838,7 @@
         <w:trPr/>
         <w:tc>
           <w:tcPr>
-            <w:tcW w:w="332" w:type="dxa"/>
+            <w:tcW w:w="331" w:type="dxa"/>
             <w:tcBorders>
               <w:top w:val="single" w:sz="6" w:space="0" w:color="000000"/>
               <w:left w:val="single" w:sz="6" w:space="0" w:color="000000"/>
@@ -3911,7 +3904,7 @@
         </w:tc>
         <w:tc>
           <w:tcPr>
-            <w:tcW w:w="8821" w:type="dxa"/>
+            <w:tcW w:w="8820" w:type="dxa"/>
             <w:tcBorders>
               <w:top w:val="single" w:sz="6" w:space="0" w:color="000000"/>
               <w:left w:val="single" w:sz="6" w:space="0" w:color="000000"/>
@@ -3979,7 +3972,7 @@
         </w:tc>
         <w:tc>
           <w:tcPr>
-            <w:tcW w:w="1303" w:type="dxa"/>
+            <w:tcW w:w="1305" w:type="dxa"/>
             <w:gridSpan w:val="2"/>
             <w:tcBorders>
               <w:top w:val="single" w:sz="6" w:space="0" w:color="000000"/>
@@ -4014,7 +4007,7 @@
         <w:trPr/>
         <w:tc>
           <w:tcPr>
-            <w:tcW w:w="332" w:type="dxa"/>
+            <w:tcW w:w="331" w:type="dxa"/>
             <w:tcBorders>
               <w:top w:val="single" w:sz="6" w:space="0" w:color="000000"/>
               <w:left w:val="single" w:sz="6" w:space="0" w:color="000000"/>
@@ -4080,7 +4073,7 @@
         </w:tc>
         <w:tc>
           <w:tcPr>
-            <w:tcW w:w="8821" w:type="dxa"/>
+            <w:tcW w:w="8820" w:type="dxa"/>
             <w:tcBorders>
               <w:top w:val="single" w:sz="6" w:space="0" w:color="000000"/>
               <w:left w:val="single" w:sz="6" w:space="0" w:color="000000"/>
@@ -4165,7 +4158,7 @@
         </w:tc>
         <w:tc>
           <w:tcPr>
-            <w:tcW w:w="1303" w:type="dxa"/>
+            <w:tcW w:w="1305" w:type="dxa"/>
             <w:gridSpan w:val="2"/>
             <w:tcBorders>
               <w:top w:val="single" w:sz="6" w:space="0" w:color="000000"/>
@@ -4756,22 +4749,7 @@
         <w:bidi w:val="0"/>
         <w:spacing w:lineRule="auto" w:line="331" w:before="240" w:after="240"/>
         <w:ind w:left="0" w:right="0" w:hanging="0"/>
-        <w:rPr>
-          <w:rFonts w:ascii="Arial" w:hAnsi="Arial" w:eastAsia="" w:cs="" w:cstheme="minorBidi" w:eastAsiaTheme="minorEastAsia"/>
-          <w:b w:val="false"/>
-          <w:b w:val="false"/>
-          <w:i/>
-          <w:i/>
-          <w:caps w:val="false"/>
-          <w:smallCaps w:val="false"/>
-          <w:strike w:val="false"/>
-          <w:dstrike w:val="false"/>
-          <w:color w:val="000000"/>
-          <w:sz w:val="22"/>
-          <w:szCs w:val="22"/>
-          <w:u w:val="none"/>
-          <w:effect w:val="none"/>
-        </w:rPr>
+        <w:rPr/>
       </w:pPr>
       <w:r>
         <w:rPr>
@@ -4788,7 +4766,7 @@
           <w:u w:val="none"/>
           <w:effect w:val="none"/>
         </w:rPr>
-        <w:t>Please note, in this table, the first 3 topics are assessment summaries from previous steps, populated from the ‘Assessment of the current state and trend of World Heritage values’ (Step 4), ‘Overall Assessment of Threats’ (Step 2), and ‘Overall assessment of protection and management’ (Step 3) fields from 2017. Please therefore copy-paste any 2020 updates you have made in the ‘Assessment of the current state and trend of World Heritage values’ (Step 4), ‘Overall Assessment of Threats’ (Step 2), and ‘Overall assessment of protection and management’ (Step 3) fields in the table below, and use these to inform the update for the ‘Assessment of Conservation Outlook’ field in the final row. </w:t>
+        <w:t>Please note, in this table, the first 3 topics are assessment summaries from previous steps, populated from the ‘Assessment of the current state and trend of World Heritage values’ (Step 4), ‘Overall Assessment of Threats’ (Step 2), and ‘Overall assessment of protection and management’ (Step 3) fields from 2017. Please therefore copy-paste any 2020 updates you have made in the ‘Assessment of the current state and trend of World Heritage values’ (Step 4), ‘Overall Assessment of Threats’ (Step 2), and ‘Overall assessment of protection and management’ (Step 3) fields in the table below, and use these to inform the update for the ‘Assessment of Conservation Outlook’ field in the final row.</w:t>
       </w:r>
     </w:p>
     <w:p>
@@ -4838,15 +4816,15 @@
         <w:tblLook w:val="04a0" w:noVBand="1" w:noHBand="0" w:lastColumn="0" w:firstColumn="1" w:lastRow="0" w:firstRow="1"/>
       </w:tblPr>
       <w:tblGrid>
-        <w:gridCol w:w="1880"/>
+        <w:gridCol w:w="1878"/>
         <w:gridCol w:w="10595"/>
-        <w:gridCol w:w="1495"/>
+        <w:gridCol w:w="1497"/>
       </w:tblGrid>
       <w:tr>
         <w:trPr/>
         <w:tc>
           <w:tcPr>
-            <w:tcW w:w="1880" w:type="dxa"/>
+            <w:tcW w:w="1878" w:type="dxa"/>
             <w:tcBorders>
               <w:top w:val="single" w:sz="6" w:space="0" w:color="000000"/>
               <w:left w:val="single" w:sz="6" w:space="0" w:color="000000"/>
@@ -4914,7 +4892,7 @@
         </w:tc>
         <w:tc>
           <w:tcPr>
-            <w:tcW w:w="1495" w:type="dxa"/>
+            <w:tcW w:w="1497" w:type="dxa"/>
             <w:tcBorders>
               <w:top w:val="single" w:sz="6" w:space="0" w:color="000000"/>
               <w:left w:val="single" w:sz="6" w:space="0" w:color="000000"/>
@@ -4951,7 +4929,7 @@
         <w:trPr/>
         <w:tc>
           <w:tcPr>
-            <w:tcW w:w="1880" w:type="dxa"/>
+            <w:tcW w:w="1878" w:type="dxa"/>
             <w:tcBorders>
               <w:top w:val="single" w:sz="6" w:space="0" w:color="000000"/>
               <w:left w:val="single" w:sz="6" w:space="0" w:color="000000"/>
@@ -5015,7 +4993,7 @@
         </w:tc>
         <w:tc>
           <w:tcPr>
-            <w:tcW w:w="1495" w:type="dxa"/>
+            <w:tcW w:w="1497" w:type="dxa"/>
             <w:tcBorders>
               <w:top w:val="single" w:sz="6" w:space="0" w:color="000000"/>
               <w:left w:val="single" w:sz="6" w:space="0" w:color="000000"/>
@@ -5051,7 +5029,7 @@
         <w:trPr/>
         <w:tc>
           <w:tcPr>
-            <w:tcW w:w="1880" w:type="dxa"/>
+            <w:tcW w:w="1878" w:type="dxa"/>
             <w:tcBorders>
               <w:top w:val="single" w:sz="6" w:space="0" w:color="000000"/>
               <w:left w:val="single" w:sz="6" w:space="0" w:color="000000"/>
@@ -5116,7 +5094,7 @@
         </w:tc>
         <w:tc>
           <w:tcPr>
-            <w:tcW w:w="1495" w:type="dxa"/>
+            <w:tcW w:w="1497" w:type="dxa"/>
             <w:tcBorders>
               <w:top w:val="single" w:sz="6" w:space="0" w:color="000000"/>
               <w:left w:val="single" w:sz="6" w:space="0" w:color="000000"/>
@@ -5152,7 +5130,7 @@
         <w:trPr/>
         <w:tc>
           <w:tcPr>
-            <w:tcW w:w="1880" w:type="dxa"/>
+            <w:tcW w:w="1878" w:type="dxa"/>
             <w:tcBorders>
               <w:top w:val="single" w:sz="6" w:space="0" w:color="000000"/>
               <w:left w:val="single" w:sz="6" w:space="0" w:color="000000"/>
@@ -5217,7 +5195,7 @@
         </w:tc>
         <w:tc>
           <w:tcPr>
-            <w:tcW w:w="1495" w:type="dxa"/>
+            <w:tcW w:w="1497" w:type="dxa"/>
             <w:tcBorders>
               <w:top w:val="single" w:sz="6" w:space="0" w:color="000000"/>
               <w:left w:val="single" w:sz="6" w:space="0" w:color="000000"/>
@@ -5253,7 +5231,7 @@
         <w:trPr/>
         <w:tc>
           <w:tcPr>
-            <w:tcW w:w="1880" w:type="dxa"/>
+            <w:tcW w:w="1878" w:type="dxa"/>
             <w:tcBorders>
               <w:top w:val="single" w:sz="6" w:space="0" w:color="000000"/>
               <w:left w:val="single" w:sz="6" w:space="0" w:color="000000"/>
@@ -5320,7 +5298,7 @@
         </w:tc>
         <w:tc>
           <w:tcPr>
-            <w:tcW w:w="1495" w:type="dxa"/>
+            <w:tcW w:w="1497" w:type="dxa"/>
             <w:tcBorders>
               <w:top w:val="single" w:sz="6" w:space="0" w:color="000000"/>
               <w:left w:val="single" w:sz="6" w:space="0" w:color="000000"/>
@@ -5456,24 +5434,24 @@
         <w:tblLook w:val="04a0" w:noVBand="1" w:noHBand="0" w:lastColumn="0" w:firstColumn="1" w:lastRow="0" w:firstRow="1"/>
       </w:tblPr>
       <w:tblGrid>
-        <w:gridCol w:w="332"/>
+        <w:gridCol w:w="330"/>
         <w:gridCol w:w="1444"/>
-        <w:gridCol w:w="1543"/>
+        <w:gridCol w:w="1544"/>
         <w:gridCol w:w="810"/>
         <w:gridCol w:w="2427"/>
         <w:gridCol w:w="1169"/>
-        <w:gridCol w:w="1077"/>
         <w:gridCol w:w="1076"/>
-        <w:gridCol w:w="986"/>
+        <w:gridCol w:w="1076"/>
+        <w:gridCol w:w="985"/>
         <w:gridCol w:w="898"/>
-        <w:gridCol w:w="16"/>
-        <w:gridCol w:w="2185"/>
+        <w:gridCol w:w="17"/>
+        <w:gridCol w:w="2187"/>
       </w:tblGrid>
       <w:tr>
         <w:trPr/>
         <w:tc>
           <w:tcPr>
-            <w:tcW w:w="332" w:type="dxa"/>
+            <w:tcW w:w="330" w:type="dxa"/>
             <w:vMerge w:val="restart"/>
             <w:tcBorders>
               <w:top w:val="single" w:sz="6" w:space="0" w:color="000000"/>
@@ -5543,7 +5521,7 @@
         </w:tc>
         <w:tc>
           <w:tcPr>
-            <w:tcW w:w="1543" w:type="dxa"/>
+            <w:tcW w:w="1544" w:type="dxa"/>
             <w:vMerge w:val="restart"/>
             <w:tcBorders>
               <w:top w:val="single" w:sz="6" w:space="0" w:color="000000"/>
@@ -5648,7 +5626,7 @@
         </w:tc>
         <w:tc>
           <w:tcPr>
-            <w:tcW w:w="5222" w:type="dxa"/>
+            <w:tcW w:w="5221" w:type="dxa"/>
             <w:gridSpan w:val="6"/>
             <w:tcBorders>
               <w:top w:val="single" w:sz="6" w:space="0" w:color="000000"/>
@@ -5683,7 +5661,7 @@
         </w:tc>
         <w:tc>
           <w:tcPr>
-            <w:tcW w:w="2185" w:type="dxa"/>
+            <w:tcW w:w="2187" w:type="dxa"/>
             <w:tcBorders>
               <w:top w:val="single" w:sz="6" w:space="0" w:color="000000"/>
               <w:left w:val="single" w:sz="6" w:space="0" w:color="000000"/>
@@ -5720,7 +5698,7 @@
         <w:trPr/>
         <w:tc>
           <w:tcPr>
-            <w:tcW w:w="332" w:type="dxa"/>
+            <w:tcW w:w="330" w:type="dxa"/>
             <w:vMerge w:val="continue"/>
             <w:tcBorders>
               <w:top w:val="single" w:sz="6" w:space="0" w:color="000000"/>
@@ -5784,7 +5762,7 @@
         </w:tc>
         <w:tc>
           <w:tcPr>
-            <w:tcW w:w="1543" w:type="dxa"/>
+            <w:tcW w:w="1544" w:type="dxa"/>
             <w:vMerge w:val="continue"/>
             <w:tcBorders>
               <w:top w:val="single" w:sz="6" w:space="0" w:color="000000"/>
@@ -5913,7 +5891,7 @@
         </w:tc>
         <w:tc>
           <w:tcPr>
-            <w:tcW w:w="1077" w:type="dxa"/>
+            <w:tcW w:w="1076" w:type="dxa"/>
             <w:tcBorders>
               <w:top w:val="single" w:sz="6" w:space="0" w:color="000000"/>
               <w:left w:val="single" w:sz="6" w:space="0" w:color="000000"/>
@@ -5979,7 +5957,7 @@
         </w:tc>
         <w:tc>
           <w:tcPr>
-            <w:tcW w:w="986" w:type="dxa"/>
+            <w:tcW w:w="985" w:type="dxa"/>
             <w:tcBorders>
               <w:top w:val="single" w:sz="6" w:space="0" w:color="000000"/>
               <w:left w:val="single" w:sz="6" w:space="0" w:color="000000"/>
@@ -6045,7 +6023,7 @@
         </w:tc>
         <w:tc>
           <w:tcPr>
-            <w:tcW w:w="2201" w:type="dxa"/>
+            <w:tcW w:w="2204" w:type="dxa"/>
             <w:gridSpan w:val="2"/>
             <w:tcBorders>
               <w:top w:val="single" w:sz="6" w:space="0" w:color="000000"/>
@@ -6080,7 +6058,7 @@
         <w:trPr/>
         <w:tc>
           <w:tcPr>
-            <w:tcW w:w="332" w:type="dxa"/>
+            <w:tcW w:w="330" w:type="dxa"/>
             <w:tcBorders>
               <w:top w:val="single" w:sz="6" w:space="0" w:color="000000"/>
               <w:left w:val="single" w:sz="6" w:space="0" w:color="000000"/>
@@ -6164,7 +6142,7 @@
         </w:tc>
         <w:tc>
           <w:tcPr>
-            <w:tcW w:w="1543" w:type="dxa"/>
+            <w:tcW w:w="1544" w:type="dxa"/>
             <w:tcBorders>
               <w:top w:val="single" w:sz="6" w:space="0" w:color="000000"/>
               <w:left w:val="single" w:sz="6" w:space="0" w:color="000000"/>
@@ -6296,7 +6274,7 @@
         </w:tc>
         <w:tc>
           <w:tcPr>
-            <w:tcW w:w="1077" w:type="dxa"/>
+            <w:tcW w:w="1076" w:type="dxa"/>
             <w:tcBorders>
               <w:top w:val="single" w:sz="6" w:space="0" w:color="000000"/>
               <w:left w:val="single" w:sz="6" w:space="0" w:color="000000"/>
@@ -6362,7 +6340,7 @@
         </w:tc>
         <w:tc>
           <w:tcPr>
-            <w:tcW w:w="986" w:type="dxa"/>
+            <w:tcW w:w="985" w:type="dxa"/>
             <w:tcBorders>
               <w:top w:val="single" w:sz="6" w:space="0" w:color="000000"/>
               <w:left w:val="single" w:sz="6" w:space="0" w:color="000000"/>
@@ -6428,7 +6406,7 @@
         </w:tc>
         <w:tc>
           <w:tcPr>
-            <w:tcW w:w="2201" w:type="dxa"/>
+            <w:tcW w:w="2204" w:type="dxa"/>
             <w:gridSpan w:val="2"/>
             <w:tcBorders>
               <w:top w:val="single" w:sz="6" w:space="0" w:color="000000"/>
@@ -6678,16 +6656,16 @@
         <w:tblLook w:val="04a0" w:noVBand="1" w:noHBand="0" w:lastColumn="0" w:firstColumn="1" w:lastRow="0" w:firstRow="1"/>
       </w:tblPr>
       <w:tblGrid>
-        <w:gridCol w:w="332"/>
+        <w:gridCol w:w="331"/>
         <w:gridCol w:w="3762"/>
-        <w:gridCol w:w="8205"/>
-        <w:gridCol w:w="1670"/>
+        <w:gridCol w:w="8204"/>
+        <w:gridCol w:w="1672"/>
       </w:tblGrid>
       <w:tr>
         <w:trPr/>
         <w:tc>
           <w:tcPr>
-            <w:tcW w:w="332" w:type="dxa"/>
+            <w:tcW w:w="331" w:type="dxa"/>
             <w:tcBorders>
               <w:top w:val="single" w:sz="6" w:space="0" w:color="000000"/>
               <w:left w:val="single" w:sz="6" w:space="0" w:color="000000"/>
@@ -6755,7 +6733,7 @@
         </w:tc>
         <w:tc>
           <w:tcPr>
-            <w:tcW w:w="8205" w:type="dxa"/>
+            <w:tcW w:w="8204" w:type="dxa"/>
             <w:tcBorders>
               <w:top w:val="single" w:sz="6" w:space="0" w:color="000000"/>
               <w:left w:val="single" w:sz="6" w:space="0" w:color="000000"/>
@@ -6789,7 +6767,7 @@
         </w:tc>
         <w:tc>
           <w:tcPr>
-            <w:tcW w:w="1670" w:type="dxa"/>
+            <w:tcW w:w="1672" w:type="dxa"/>
             <w:tcBorders>
               <w:top w:val="single" w:sz="6" w:space="0" w:color="000000"/>
               <w:left w:val="single" w:sz="6" w:space="0" w:color="000000"/>
@@ -6826,7 +6804,7 @@
         <w:trPr/>
         <w:tc>
           <w:tcPr>
-            <w:tcW w:w="332" w:type="dxa"/>
+            <w:tcW w:w="331" w:type="dxa"/>
             <w:tcBorders>
               <w:top w:val="single" w:sz="6" w:space="0" w:color="000000"/>
               <w:left w:val="single" w:sz="6" w:space="0" w:color="000000"/>
@@ -6892,7 +6870,7 @@
         </w:tc>
         <w:tc>
           <w:tcPr>
-            <w:tcW w:w="8205" w:type="dxa"/>
+            <w:tcW w:w="8204" w:type="dxa"/>
             <w:tcBorders>
               <w:top w:val="single" w:sz="6" w:space="0" w:color="000000"/>
               <w:left w:val="single" w:sz="6" w:space="0" w:color="000000"/>
@@ -6925,7 +6903,7 @@
         </w:tc>
         <w:tc>
           <w:tcPr>
-            <w:tcW w:w="1670" w:type="dxa"/>
+            <w:tcW w:w="1672" w:type="dxa"/>
             <w:tcBorders>
               <w:top w:val="single" w:sz="6" w:space="0" w:color="000000"/>
               <w:left w:val="single" w:sz="6" w:space="0" w:color="000000"/>

</xml_diff>